<commit_message>
Translations, backup mods, how to compile
</commit_message>
<xml_diff>
--- a/Backup.docx
+++ b/Backup.docx
@@ -54,7 +54,7 @@
             <v:path o:extrusionok="f" gradientshapeok="t" o:connecttype="rect"/>
             <o:lock v:ext="edit" aspectratio="t"/>
           </v:shapetype>
-          <v:shape id="_x0000_i1025" type="#_x0000_t75" alt="Graphical user interface, application&#10;&#10;Description automatically generated" style="width:270.75pt;height:240.75pt;visibility:visible;mso-wrap-style:square">
+          <v:shape id="_x0000_i1025" type="#_x0000_t75" alt="Graphical user interface, application&#10;&#10;Description automatically generated" style="width:271.1pt;height:241.05pt;visibility:visible;mso-wrap-style:square">
             <v:imagedata r:id="rId6" o:title="Graphical user interface, application&#10;&#10;Description automatically generated"/>
           </v:shape>
         </w:pict>
@@ -189,7 +189,7 @@
           <w:noProof/>
         </w:rPr>
         <w:pict w14:anchorId="410285FA">
-          <v:shape id="_x0000_i1030" type="#_x0000_t75" style="width:299.25pt;height:243pt;visibility:visible;mso-wrap-style:square">
+          <v:shape id="_x0000_i1026" type="#_x0000_t75" style="width:299.25pt;height:242.9pt;visibility:visible;mso-wrap-style:square">
             <v:imagedata r:id="rId7" o:title=""/>
           </v:shape>
         </w:pict>
@@ -942,7 +942,13 @@
     </w:p>
     <w:p>
       <w:r>
-        <w:t xml:space="preserve">Go get a USB drive, preferably USB 3.0 plug it into a Blue or Teal colored jack for fastest speed.  If you do not have the colored jacks, use any Black-colored jack.  Format it for EX FAT, with a 4096 sector size.  </w:t>
+        <w:t>Go get a USB drive, preferably USB 3.0 plug it into a Blue or Teal colored jack for fastest speed.  If you do not have the colored jacks, use any Black-colored jack.  Format it for EX FAT</w:t>
+      </w:r>
+      <w:r>
+        <w:t xml:space="preserve"> or NTFS</w:t>
+      </w:r>
+      <w:r>
+        <w:t xml:space="preserve">, with a 4096 sector size.  </w:t>
       </w:r>
       <w:proofErr w:type="spellStart"/>
       <w:r>
@@ -950,15 +956,249 @@
       </w:r>
       <w:proofErr w:type="spellEnd"/>
       <w:r>
-        <w:t xml:space="preserve"> is a standard format that works on all machines, including Mac’s, Linux and Windows.   The smaller sector size lets you put more data on the disk.</w:t>
-      </w:r>
-    </w:p>
-    <w:p>
-      <w:r>
-        <w:t xml:space="preserve">Set a path to this drive in AutoBackup.   Here is have my dev system set for my E: drive, a 14 TB Western Digital </w:t>
+        <w:t xml:space="preserve"> is a standard format that works on all machines, including Mac’s, Linux and Windows.   </w:t>
+      </w:r>
+      <w:r>
+        <w:t>A smaller sector sizes lets you put more data on the disk.</w:t>
+      </w:r>
+    </w:p>
+    <w:p>
+      <w:pPr>
+        <w:pStyle w:val="Heading2"/>
+      </w:pPr>
+      <w:r>
+        <w:t xml:space="preserve">How to format an </w:t>
+      </w:r>
+      <w:r>
+        <w:rPr>
+          <w:b/>
+          <w:bCs/>
+          <w:u w:val="single"/>
+        </w:rPr>
+        <w:t>external</w:t>
+      </w:r>
+      <w:r>
+        <w:t xml:space="preserve"> drive:</w:t>
+      </w:r>
+    </w:p>
+    <w:p>
+      <w:pPr>
+        <w:rPr>
+          <w:sz w:val="24"/>
+          <w:szCs w:val="24"/>
+        </w:rPr>
+      </w:pPr>
+      <w:r>
+        <w:br/>
+      </w:r>
+      <w:r>
+        <w:t xml:space="preserve">You can easily change an external hard drive to </w:t>
+      </w:r>
+      <w:r>
+        <w:t xml:space="preserve">NTFS or </w:t>
       </w:r>
       <w:proofErr w:type="spellStart"/>
       <w:r>
+        <w:t>ExFat</w:t>
+      </w:r>
+      <w:proofErr w:type="spellEnd"/>
+      <w:r>
+        <w:t xml:space="preserve"> </w:t>
+      </w:r>
+      <w:r>
+        <w:t>file system via </w:t>
+      </w:r>
+      <w:r>
+        <w:rPr>
+          <w:rFonts w:ascii="Arial" w:hAnsi="Arial" w:cs="Arial"/>
+          <w:bdr w:val="none" w:sz="0" w:space="0" w:color="auto" w:frame="1"/>
+        </w:rPr>
+        <w:t>Disk Management</w:t>
+      </w:r>
+      <w:r>
+        <w:t> by following the steps listed below</w:t>
+      </w:r>
+      <w:r>
+        <w:t>.</w:t>
+      </w:r>
+    </w:p>
+    <w:p>
+      <w:r>
+        <w:t xml:space="preserve">1. Connect the external hard drive to your computer and make sure that it </w:t>
+      </w:r>
+      <w:r>
+        <w:t xml:space="preserve">is </w:t>
+      </w:r>
+      <w:r>
+        <w:t>detected by Windows.</w:t>
+      </w:r>
+    </w:p>
+    <w:p>
+      <w:r>
+        <w:t>2. Press</w:t>
+      </w:r>
+      <w:r>
+        <w:rPr>
+          <w:rStyle w:val="Strong"/>
+          <w:rFonts w:ascii="Arial" w:hAnsi="Arial" w:cs="Arial"/>
+          <w:color w:val="000000"/>
+          <w:bdr w:val="none" w:sz="0" w:space="0" w:color="auto" w:frame="1"/>
+        </w:rPr>
+        <w:t> Windows</w:t>
+      </w:r>
+      <w:r>
+        <w:t> +</w:t>
+      </w:r>
+      <w:r>
+        <w:rPr>
+          <w:rStyle w:val="Strong"/>
+          <w:rFonts w:ascii="Arial" w:hAnsi="Arial" w:cs="Arial"/>
+          <w:color w:val="000000"/>
+          <w:bdr w:val="none" w:sz="0" w:space="0" w:color="auto" w:frame="1"/>
+        </w:rPr>
+        <w:t> X</w:t>
+      </w:r>
+      <w:r>
+        <w:t> at the same time and choose “</w:t>
+      </w:r>
+      <w:r>
+        <w:rPr>
+          <w:rStyle w:val="Strong"/>
+          <w:rFonts w:ascii="Arial" w:hAnsi="Arial" w:cs="Arial"/>
+          <w:color w:val="000000"/>
+          <w:bdr w:val="none" w:sz="0" w:space="0" w:color="auto" w:frame="1"/>
+        </w:rPr>
+        <w:t>Disk Management</w:t>
+      </w:r>
+      <w:r>
+        <w:t>”.</w:t>
+      </w:r>
+    </w:p>
+    <w:p>
+      <w:r>
+        <w:t>3. Right-click the hard drive partition that you intend to format and choose “</w:t>
+      </w:r>
+      <w:r>
+        <w:rPr>
+          <w:rStyle w:val="Strong"/>
+          <w:rFonts w:ascii="Arial" w:hAnsi="Arial" w:cs="Arial"/>
+          <w:color w:val="000000"/>
+          <w:bdr w:val="none" w:sz="0" w:space="0" w:color="auto" w:frame="1"/>
+        </w:rPr>
+        <w:t>Delete Volume</w:t>
+      </w:r>
+      <w:r>
+        <w:t>” to delete the partition.</w:t>
+      </w:r>
+    </w:p>
+    <w:p>
+      <w:r>
+        <w:t>4. Right-click the unallocated disk space and choose “</w:t>
+      </w:r>
+      <w:r>
+        <w:rPr>
+          <w:rStyle w:val="Strong"/>
+          <w:rFonts w:ascii="Arial" w:hAnsi="Arial" w:cs="Arial"/>
+          <w:color w:val="000000"/>
+          <w:bdr w:val="none" w:sz="0" w:space="0" w:color="auto" w:frame="1"/>
+        </w:rPr>
+        <w:t>New simple volume”</w:t>
+      </w:r>
+      <w:r>
+        <w:t> and do like the prompts.</w:t>
+      </w:r>
+    </w:p>
+    <w:p>
+      <w:r>
+        <w:t>5. In the Format Partition window, set the file system as</w:t>
+      </w:r>
+      <w:r>
+        <w:t xml:space="preserve"> </w:t>
+      </w:r>
+      <w:r>
+        <w:t>and click “</w:t>
+      </w:r>
+      <w:r>
+        <w:rPr>
+          <w:rStyle w:val="Strong"/>
+          <w:rFonts w:ascii="Arial" w:hAnsi="Arial" w:cs="Arial"/>
+          <w:color w:val="000000"/>
+          <w:bdr w:val="none" w:sz="0" w:space="0" w:color="auto" w:frame="1"/>
+        </w:rPr>
+        <w:t>Next</w:t>
+      </w:r>
+      <w:r>
+        <w:t>”</w:t>
+      </w:r>
+      <w:r>
+        <w:t xml:space="preserve"> and </w:t>
+      </w:r>
+      <w:r>
+        <w:t>“</w:t>
+      </w:r>
+      <w:r>
+        <w:rPr>
+          <w:rStyle w:val="Strong"/>
+          <w:rFonts w:ascii="Arial" w:hAnsi="Arial" w:cs="Arial"/>
+          <w:color w:val="000000"/>
+          <w:bdr w:val="none" w:sz="0" w:space="0" w:color="auto" w:frame="1"/>
+        </w:rPr>
+        <w:t>Finish</w:t>
+      </w:r>
+      <w:r>
+        <w:t>” to start the operation.</w:t>
+      </w:r>
+    </w:p>
+    <w:p/>
+    <w:p>
+      <w:pPr>
+        <w:pStyle w:val="NormalWeb"/>
+        <w:shd w:val="clear" w:color="auto" w:fill="FFFFFF"/>
+        <w:spacing w:before="0" w:beforeAutospacing="0" w:after="0" w:afterAutospacing="0" w:line="390" w:lineRule="atLeast"/>
+        <w:textAlignment w:val="baseline"/>
+        <w:rPr>
+          <w:rFonts w:ascii="Arial" w:hAnsi="Arial" w:cs="Arial"/>
+          <w:color w:val="343434"/>
+        </w:rPr>
+      </w:pPr>
+      <w:hyperlink r:id="rId8" w:tooltip="&quot;Choose exFAT File System&quot; t " w:history="1">
+        <w:r>
+          <w:rPr>
+            <w:rFonts w:ascii="Arial" w:hAnsi="Arial" w:cs="Arial"/>
+            <w:noProof/>
+            <w:color w:val="249EFC"/>
+            <w:bdr w:val="none" w:sz="0" w:space="0" w:color="auto" w:frame="1"/>
+          </w:rPr>
+          <w:pict w14:anchorId="1056BFBA">
+            <v:shape id="Picture 5" o:spid="_x0000_i1029" type="#_x0000_t75" alt="Choose exFAT File System" href="https://www.diskpart.com/articles/images/format-hard-drive-to-exfat-0310/choose-exfat-file-system.jpg" target="&quot;_blank&quot;" title="&quot;Choose exFAT File System&quot;" style="width:375.05pt;height:295.5pt;visibility:visible;mso-wrap-style:square" o:button="t">
+              <v:fill o:detectmouseclick="t"/>
+              <v:imagedata r:id="rId9" o:title="Choose exFAT File System"/>
+            </v:shape>
+          </w:pict>
+        </w:r>
+      </w:hyperlink>
+    </w:p>
+    <w:p/>
+    <w:p>
+      <w:pPr>
+        <w:pStyle w:val="Heading2"/>
+      </w:pPr>
+      <w:r>
+        <w:t>Backup up to the external drive</w:t>
+      </w:r>
+    </w:p>
+    <w:p>
+      <w:r>
+        <w:t xml:space="preserve">Set a path to this drive in AutoBackup.   Here </w:t>
+      </w:r>
+      <w:r>
+        <w:t xml:space="preserve">I </w:t>
+      </w:r>
+      <w:r>
+        <w:t xml:space="preserve">have my dev system set for my E: drive, a 14 TB Western Digital </w:t>
+      </w:r>
+      <w:proofErr w:type="spellStart"/>
+      <w:r>
         <w:t>Easystore</w:t>
       </w:r>
       <w:proofErr w:type="spellEnd"/>
@@ -966,13 +1206,14 @@
         <w:t xml:space="preserve"> USB 3.0 HDD. Got it on Black Friday for $189 at Best Buy.  These are usually the best deals in the USA.  </w:t>
       </w:r>
     </w:p>
+    <w:p/>
     <w:p>
       <w:r>
         <w:rPr>
           <w:noProof/>
         </w:rPr>
         <w:pict w14:anchorId="4EE11E8E">
-          <v:shape id="Picture 1" o:spid="_x0000_i1027" type="#_x0000_t75" alt="Graphical user interface, application&#10;&#10;Description automatically generated" style="width:270.75pt;height:240.75pt;visibility:visible;mso-wrap-style:square">
+          <v:shape id="Picture 1" o:spid="_x0000_i1027" type="#_x0000_t75" alt="Graphical user interface, application&#10;&#10;Description automatically generated" style="width:271.1pt;height:241.05pt;visibility:visible;mso-wrap-style:square">
             <v:imagedata r:id="rId6" o:title="Graphical user interface, application&#10;&#10;Description automatically generated"/>
           </v:shape>
         </w:pict>
@@ -1010,18 +1251,58 @@
           <w:noProof/>
         </w:rPr>
         <w:pict w14:anchorId="18BC4D1D">
-          <v:shape id="Picture 2" o:spid="_x0000_i1028" type="#_x0000_t75" alt="Graphical user interface, application&#10;&#10;Description automatically generated" style="width:187.5pt;height:206.25pt;visibility:visible;mso-wrap-style:square">
-            <v:imagedata r:id="rId8" o:title="Graphical user interface, application&#10;&#10;Description automatically generated"/>
+          <v:shape id="Picture 2" o:spid="_x0000_i1028" type="#_x0000_t75" alt="Graphical user interface, application&#10;&#10;Description automatically generated" style="width:187.2pt;height:206pt;visibility:visible;mso-wrap-style:square">
+            <v:imagedata r:id="rId10" o:title="Graphical user interface, application&#10;&#10;Description automatically generated"/>
           </v:shape>
         </w:pict>
       </w:r>
     </w:p>
     <w:p>
       <w:r>
-        <w:t xml:space="preserve">Check all the boxes. </w:t>
-      </w:r>
-    </w:p>
-    <w:p/>
+        <w:t>Check all the boxes.</w:t>
+      </w:r>
+    </w:p>
+    <w:p>
+      <w:pPr>
+        <w:numPr>
+          <w:ilvl w:val="0"/>
+          <w:numId w:val="6"/>
+        </w:numPr>
+      </w:pPr>
+      <w:r>
+        <w:t>A FULL backup is to check all boxes except Backup OARS.</w:t>
+      </w:r>
+    </w:p>
+    <w:p>
+      <w:pPr>
+        <w:numPr>
+          <w:ilvl w:val="0"/>
+          <w:numId w:val="6"/>
+        </w:numPr>
+      </w:pPr>
+      <w:r>
+        <w:t>Backup OARS is a good way to get the regions in a portable way, but this leaves out your users, your inventory, settings, and other important things.</w:t>
+      </w:r>
+    </w:p>
+    <w:p>
+      <w:pPr>
+        <w:numPr>
+          <w:ilvl w:val="0"/>
+          <w:numId w:val="6"/>
+        </w:numPr>
+      </w:pPr>
+      <w:r>
+        <w:t>T</w:t>
+      </w:r>
+      <w:r>
+        <w:t>o get an immediate backup of your grid, manually, click on the button that says: Run Backup Now.</w:t>
+      </w:r>
+    </w:p>
+    <w:p>
+      <w:r>
+        <w:t xml:space="preserve"> </w:t>
+      </w:r>
+    </w:p>
     <w:p>
       <w:pPr>
         <w:rPr>
@@ -1074,13 +1355,20 @@
           <w:b/>
           <w:bCs/>
         </w:rPr>
-        <w:t>This may take days to finish!</w:t>
+        <w:t>This may take days to finish</w:t>
       </w:r>
       <w:r>
         <w:rPr>
           <w:b/>
           <w:bCs/>
         </w:rPr>
+        <w:t xml:space="preserve"> because FSASSETS is going to be HUGE and will grow every time you touch the grid.</w:t>
+      </w:r>
+      <w:r>
+        <w:rPr>
+          <w:b/>
+          <w:bCs/>
+        </w:rPr>
         <w:br/>
       </w:r>
       <w:r>
@@ -1154,7 +1442,10 @@
         <w:t>FSAssets</w:t>
       </w:r>
       <w:r>
-        <w:t xml:space="preserve"> will be huge. Possibly millions of files.  Mysql must be backed up before  </w:t>
+        <w:t xml:space="preserve"> will be huge. Possibly millions of files.  Mysql must be backed up before </w:t>
+      </w:r>
+      <w:r>
+        <w:t xml:space="preserve">you backup </w:t>
       </w:r>
       <w:r>
         <w:t>FSAssets</w:t>
@@ -1240,7 +1531,7 @@
           <w:rFonts w:cs="Verdana"/>
         </w:rPr>
       </w:pPr>
-      <w:hyperlink r:id="rId9" w:history="1">
+      <w:hyperlink r:id="rId11" w:history="1">
         <w:r>
           <w:rPr>
             <w:rStyle w:val="Hyperlink"/>
@@ -1377,6 +1668,119 @@
     </w:lvl>
   </w:abstractNum>
   <w:abstractNum w:abstractNumId="1" w15:restartNumberingAfterBreak="0">
+    <w:nsid w:val="33161984"/>
+    <w:multiLevelType w:val="hybridMultilevel"/>
+    <w:tmpl w:val="41BE9F26"/>
+    <w:lvl w:ilvl="0" w:tplc="04090001">
+      <w:start w:val="1"/>
+      <w:numFmt w:val="bullet"/>
+      <w:lvlText w:val=""/>
+      <w:lvlJc w:val="left"/>
+      <w:pPr>
+        <w:ind w:left="1080" w:hanging="360"/>
+      </w:pPr>
+      <w:rPr>
+        <w:rFonts w:ascii="Symbol" w:hAnsi="Symbol" w:hint="default"/>
+      </w:rPr>
+    </w:lvl>
+    <w:lvl w:ilvl="1" w:tplc="04090003">
+      <w:start w:val="1"/>
+      <w:numFmt w:val="bullet"/>
+      <w:lvlText w:val="o"/>
+      <w:lvlJc w:val="left"/>
+      <w:pPr>
+        <w:ind w:left="1800" w:hanging="360"/>
+      </w:pPr>
+      <w:rPr>
+        <w:rFonts w:ascii="Courier New" w:hAnsi="Courier New" w:cs="Courier New" w:hint="default"/>
+      </w:rPr>
+    </w:lvl>
+    <w:lvl w:ilvl="2" w:tplc="04090005">
+      <w:start w:val="1"/>
+      <w:numFmt w:val="bullet"/>
+      <w:lvlText w:val=""/>
+      <w:lvlJc w:val="left"/>
+      <w:pPr>
+        <w:ind w:left="2520" w:hanging="360"/>
+      </w:pPr>
+      <w:rPr>
+        <w:rFonts w:ascii="Wingdings" w:hAnsi="Wingdings" w:hint="default"/>
+      </w:rPr>
+    </w:lvl>
+    <w:lvl w:ilvl="3" w:tplc="04090001">
+      <w:start w:val="1"/>
+      <w:numFmt w:val="bullet"/>
+      <w:lvlText w:val=""/>
+      <w:lvlJc w:val="left"/>
+      <w:pPr>
+        <w:ind w:left="3240" w:hanging="360"/>
+      </w:pPr>
+      <w:rPr>
+        <w:rFonts w:ascii="Symbol" w:hAnsi="Symbol" w:hint="default"/>
+      </w:rPr>
+    </w:lvl>
+    <w:lvl w:ilvl="4" w:tplc="04090003">
+      <w:start w:val="1"/>
+      <w:numFmt w:val="bullet"/>
+      <w:lvlText w:val="o"/>
+      <w:lvlJc w:val="left"/>
+      <w:pPr>
+        <w:ind w:left="3960" w:hanging="360"/>
+      </w:pPr>
+      <w:rPr>
+        <w:rFonts w:ascii="Courier New" w:hAnsi="Courier New" w:cs="Courier New" w:hint="default"/>
+      </w:rPr>
+    </w:lvl>
+    <w:lvl w:ilvl="5" w:tplc="04090005">
+      <w:start w:val="1"/>
+      <w:numFmt w:val="bullet"/>
+      <w:lvlText w:val=""/>
+      <w:lvlJc w:val="left"/>
+      <w:pPr>
+        <w:ind w:left="4680" w:hanging="360"/>
+      </w:pPr>
+      <w:rPr>
+        <w:rFonts w:ascii="Wingdings" w:hAnsi="Wingdings" w:hint="default"/>
+      </w:rPr>
+    </w:lvl>
+    <w:lvl w:ilvl="6" w:tplc="04090001">
+      <w:start w:val="1"/>
+      <w:numFmt w:val="bullet"/>
+      <w:lvlText w:val=""/>
+      <w:lvlJc w:val="left"/>
+      <w:pPr>
+        <w:ind w:left="5400" w:hanging="360"/>
+      </w:pPr>
+      <w:rPr>
+        <w:rFonts w:ascii="Symbol" w:hAnsi="Symbol" w:hint="default"/>
+      </w:rPr>
+    </w:lvl>
+    <w:lvl w:ilvl="7" w:tplc="04090003">
+      <w:start w:val="1"/>
+      <w:numFmt w:val="bullet"/>
+      <w:lvlText w:val="o"/>
+      <w:lvlJc w:val="left"/>
+      <w:pPr>
+        <w:ind w:left="6120" w:hanging="360"/>
+      </w:pPr>
+      <w:rPr>
+        <w:rFonts w:ascii="Courier New" w:hAnsi="Courier New" w:cs="Courier New" w:hint="default"/>
+      </w:rPr>
+    </w:lvl>
+    <w:lvl w:ilvl="8" w:tplc="04090005">
+      <w:start w:val="1"/>
+      <w:numFmt w:val="bullet"/>
+      <w:lvlText w:val=""/>
+      <w:lvlJc w:val="left"/>
+      <w:pPr>
+        <w:ind w:left="6840" w:hanging="360"/>
+      </w:pPr>
+      <w:rPr>
+        <w:rFonts w:ascii="Wingdings" w:hAnsi="Wingdings" w:hint="default"/>
+      </w:rPr>
+    </w:lvl>
+  </w:abstractNum>
+  <w:abstractNum w:abstractNumId="2" w15:restartNumberingAfterBreak="0">
     <w:nsid w:val="40A824D9"/>
     <w:multiLevelType w:val="hybridMultilevel"/>
     <w:tmpl w:val="1DCA2BC4"/>
@@ -1489,7 +1893,120 @@
       </w:rPr>
     </w:lvl>
   </w:abstractNum>
-  <w:abstractNum w:abstractNumId="2" w15:restartNumberingAfterBreak="0">
+  <w:abstractNum w:abstractNumId="3" w15:restartNumberingAfterBreak="0">
+    <w:nsid w:val="42D93BEF"/>
+    <w:multiLevelType w:val="hybridMultilevel"/>
+    <w:tmpl w:val="0F28D5B0"/>
+    <w:lvl w:ilvl="0" w:tplc="04090001">
+      <w:start w:val="1"/>
+      <w:numFmt w:val="bullet"/>
+      <w:lvlText w:val=""/>
+      <w:lvlJc w:val="left"/>
+      <w:pPr>
+        <w:ind w:left="720" w:hanging="360"/>
+      </w:pPr>
+      <w:rPr>
+        <w:rFonts w:ascii="Symbol" w:hAnsi="Symbol" w:hint="default"/>
+      </w:rPr>
+    </w:lvl>
+    <w:lvl w:ilvl="1" w:tplc="04090003" w:tentative="1">
+      <w:start w:val="1"/>
+      <w:numFmt w:val="bullet"/>
+      <w:lvlText w:val="o"/>
+      <w:lvlJc w:val="left"/>
+      <w:pPr>
+        <w:ind w:left="1440" w:hanging="360"/>
+      </w:pPr>
+      <w:rPr>
+        <w:rFonts w:ascii="Courier New" w:hAnsi="Courier New" w:cs="Courier New" w:hint="default"/>
+      </w:rPr>
+    </w:lvl>
+    <w:lvl w:ilvl="2" w:tplc="04090005" w:tentative="1">
+      <w:start w:val="1"/>
+      <w:numFmt w:val="bullet"/>
+      <w:lvlText w:val=""/>
+      <w:lvlJc w:val="left"/>
+      <w:pPr>
+        <w:ind w:left="2160" w:hanging="360"/>
+      </w:pPr>
+      <w:rPr>
+        <w:rFonts w:ascii="Wingdings" w:hAnsi="Wingdings" w:hint="default"/>
+      </w:rPr>
+    </w:lvl>
+    <w:lvl w:ilvl="3" w:tplc="04090001" w:tentative="1">
+      <w:start w:val="1"/>
+      <w:numFmt w:val="bullet"/>
+      <w:lvlText w:val=""/>
+      <w:lvlJc w:val="left"/>
+      <w:pPr>
+        <w:ind w:left="2880" w:hanging="360"/>
+      </w:pPr>
+      <w:rPr>
+        <w:rFonts w:ascii="Symbol" w:hAnsi="Symbol" w:hint="default"/>
+      </w:rPr>
+    </w:lvl>
+    <w:lvl w:ilvl="4" w:tplc="04090003" w:tentative="1">
+      <w:start w:val="1"/>
+      <w:numFmt w:val="bullet"/>
+      <w:lvlText w:val="o"/>
+      <w:lvlJc w:val="left"/>
+      <w:pPr>
+        <w:ind w:left="3600" w:hanging="360"/>
+      </w:pPr>
+      <w:rPr>
+        <w:rFonts w:ascii="Courier New" w:hAnsi="Courier New" w:cs="Courier New" w:hint="default"/>
+      </w:rPr>
+    </w:lvl>
+    <w:lvl w:ilvl="5" w:tplc="04090005" w:tentative="1">
+      <w:start w:val="1"/>
+      <w:numFmt w:val="bullet"/>
+      <w:lvlText w:val=""/>
+      <w:lvlJc w:val="left"/>
+      <w:pPr>
+        <w:ind w:left="4320" w:hanging="360"/>
+      </w:pPr>
+      <w:rPr>
+        <w:rFonts w:ascii="Wingdings" w:hAnsi="Wingdings" w:hint="default"/>
+      </w:rPr>
+    </w:lvl>
+    <w:lvl w:ilvl="6" w:tplc="04090001" w:tentative="1">
+      <w:start w:val="1"/>
+      <w:numFmt w:val="bullet"/>
+      <w:lvlText w:val=""/>
+      <w:lvlJc w:val="left"/>
+      <w:pPr>
+        <w:ind w:left="5040" w:hanging="360"/>
+      </w:pPr>
+      <w:rPr>
+        <w:rFonts w:ascii="Symbol" w:hAnsi="Symbol" w:hint="default"/>
+      </w:rPr>
+    </w:lvl>
+    <w:lvl w:ilvl="7" w:tplc="04090003" w:tentative="1">
+      <w:start w:val="1"/>
+      <w:numFmt w:val="bullet"/>
+      <w:lvlText w:val="o"/>
+      <w:lvlJc w:val="left"/>
+      <w:pPr>
+        <w:ind w:left="5760" w:hanging="360"/>
+      </w:pPr>
+      <w:rPr>
+        <w:rFonts w:ascii="Courier New" w:hAnsi="Courier New" w:cs="Courier New" w:hint="default"/>
+      </w:rPr>
+    </w:lvl>
+    <w:lvl w:ilvl="8" w:tplc="04090005" w:tentative="1">
+      <w:start w:val="1"/>
+      <w:numFmt w:val="bullet"/>
+      <w:lvlText w:val=""/>
+      <w:lvlJc w:val="left"/>
+      <w:pPr>
+        <w:ind w:left="6480" w:hanging="360"/>
+      </w:pPr>
+      <w:rPr>
+        <w:rFonts w:ascii="Wingdings" w:hAnsi="Wingdings" w:hint="default"/>
+      </w:rPr>
+    </w:lvl>
+  </w:abstractNum>
+  <w:abstractNum w:abstractNumId="4" w15:restartNumberingAfterBreak="0">
     <w:nsid w:val="68F30569"/>
     <w:multiLevelType w:val="hybridMultilevel"/>
     <w:tmpl w:val="580896CC"/>
@@ -1602,7 +2119,7 @@
       </w:rPr>
     </w:lvl>
   </w:abstractNum>
-  <w:abstractNum w:abstractNumId="3" w15:restartNumberingAfterBreak="0">
+  <w:abstractNum w:abstractNumId="5" w15:restartNumberingAfterBreak="0">
     <w:nsid w:val="7BFB20E9"/>
     <w:multiLevelType w:val="hybridMultilevel"/>
     <w:tmpl w:val="7E20166A"/>
@@ -1716,16 +2233,31 @@
     </w:lvl>
   </w:abstractNum>
   <w:num w:numId="1">
-    <w:abstractNumId w:val="3"/>
+    <w:abstractNumId w:val="5"/>
   </w:num>
   <w:num w:numId="2">
-    <w:abstractNumId w:val="1"/>
+    <w:abstractNumId w:val="2"/>
   </w:num>
   <w:num w:numId="3">
     <w:abstractNumId w:val="0"/>
   </w:num>
   <w:num w:numId="4">
-    <w:abstractNumId w:val="2"/>
+    <w:abstractNumId w:val="4"/>
+  </w:num>
+  <w:num w:numId="5">
+    <w:abstractNumId w:val="1"/>
+    <w:lvlOverride w:ilvl="0"/>
+    <w:lvlOverride w:ilvl="1"/>
+    <w:lvlOverride w:ilvl="2"/>
+    <w:lvlOverride w:ilvl="3"/>
+    <w:lvlOverride w:ilvl="4"/>
+    <w:lvlOverride w:ilvl="5"/>
+    <w:lvlOverride w:ilvl="6"/>
+    <w:lvlOverride w:ilvl="7"/>
+    <w:lvlOverride w:ilvl="8"/>
+  </w:num>
+  <w:num w:numId="6">
+    <w:abstractNumId w:val="3"/>
   </w:num>
 </w:numbering>
 </file>
@@ -2843,6 +3375,22 @@
       <w:szCs w:val="22"/>
     </w:rPr>
   </w:style>
+  <w:style w:type="paragraph" w:styleId="NormalWeb">
+    <w:name w:val="Normal (Web)"/>
+    <w:basedOn w:val="Normal"/>
+    <w:uiPriority w:val="99"/>
+    <w:semiHidden/>
+    <w:unhideWhenUsed/>
+    <w:rsid w:val="00665387"/>
+    <w:pPr>
+      <w:spacing w:beforeAutospacing="1" w:after="100" w:afterAutospacing="1" w:line="240" w:lineRule="auto"/>
+    </w:pPr>
+    <w:rPr>
+      <w:rFonts w:ascii="Times New Roman" w:hAnsi="Times New Roman"/>
+      <w:sz w:val="24"/>
+      <w:szCs w:val="24"/>
+    </w:rPr>
+  </w:style>
 </w:styles>
 </file>
 

</xml_diff>